<commit_message>
Reporte escrito en pdf
</commit_message>
<xml_diff>
--- a/Documentación/Reporte Escrito Calculadora.docx
+++ b/Documentación/Reporte Escrito Calculadora.docx
@@ -10,6 +10,7 @@
           <w:docPartUnique/>
         </w:docPartObj>
       </w:sdtPr>
+      <w:sdtEndPr/>
       <w:sdtContent>
         <w:p>
           <w:r>
@@ -127,6 +128,7 @@
                                   <w15:appearance w15:val="hidden"/>
                                   <w:text/>
                                 </w:sdtPr>
+                                <w:sdtEndPr/>
                                 <w:sdtContent>
                                   <w:p>
                                     <w:pPr>
@@ -148,7 +150,7 @@
                                         <w:szCs w:val="32"/>
                                         <w:lang w:val="es-MX"/>
                                       </w:rPr>
-                                      <w:t xml:space="preserve">21 de septiembre de 2022 </w:t>
+                                      <w:t>21 de septiembre de 2022</w:t>
                                     </w:r>
                                   </w:p>
                                 </w:sdtContent>
@@ -210,6 +212,7 @@
                             <w15:appearance w15:val="hidden"/>
                             <w:text/>
                           </w:sdtPr>
+                          <w:sdtEndPr/>
                           <w:sdtContent>
                             <w:p>
                               <w:pPr>
@@ -231,7 +234,7 @@
                                   <w:szCs w:val="32"/>
                                   <w:lang w:val="es-MX"/>
                                 </w:rPr>
-                                <w:t xml:space="preserve">21 de septiembre de 2022 </w:t>
+                                <w:t>21 de septiembre de 2022</w:t>
                               </w:r>
                             </w:p>
                           </w:sdtContent>
@@ -559,6 +562,7 @@
                                     <w15:appearance w15:val="hidden"/>
                                     <w:text/>
                                   </w:sdtPr>
+                                  <w:sdtEndPr/>
                                   <w:sdtContent>
                                     <w:r>
                                       <w:rPr>
@@ -788,6 +792,7 @@
                               <w15:appearance w15:val="hidden"/>
                               <w:text/>
                             </w:sdtPr>
+                            <w:sdtEndPr/>
                             <w:sdtContent>
                               <w:r>
                                 <w:rPr>
@@ -905,6 +910,7 @@
                                   <w15:appearance w15:val="hidden"/>
                                   <w:text/>
                                 </w:sdtPr>
+                                <w:sdtEndPr/>
                                 <w:sdtContent>
                                   <w:p>
                                     <w:pPr>
@@ -1019,6 +1025,7 @@
                             <w15:appearance w15:val="hidden"/>
                             <w:text/>
                           </w:sdtPr>
+                          <w:sdtEndPr/>
                           <w:sdtContent>
                             <w:p>
                               <w:pPr>
@@ -1124,20 +1131,18 @@
           <w:rFonts w:ascii="Arial" w:hAnsi="Arial" w:cs="Arial"/>
           <w:b/>
           <w:bCs/>
-          <w:color w:val="13791A"/>
+          <w:color w:val="000000" w:themeColor="text1"/>
         </w:rPr>
       </w:pPr>
-      <w:proofErr w:type="spellStart"/>
       <w:r>
         <w:rPr>
           <w:rFonts w:ascii="Arial" w:hAnsi="Arial" w:cs="Arial"/>
           <w:b/>
           <w:bCs/>
-          <w:color w:val="13791A"/>
+          <w:color w:val="000000" w:themeColor="text1"/>
         </w:rPr>
         <w:t>Índice</w:t>
       </w:r>
-      <w:proofErr w:type="spellEnd"/>
     </w:p>
     <w:p>
       <w:pPr>
@@ -1160,6 +1165,437 @@
         </w:rPr>
       </w:pPr>
     </w:p>
+    <w:sdt>
+      <w:sdtPr>
+        <w:rPr>
+          <w:lang w:val="es-ES"/>
+        </w:rPr>
+        <w:id w:val="-1806613180"/>
+        <w:docPartObj>
+          <w:docPartGallery w:val="Table of Contents"/>
+          <w:docPartUnique/>
+        </w:docPartObj>
+      </w:sdtPr>
+      <w:sdtEndPr>
+        <w:rPr>
+          <w:rFonts w:asciiTheme="minorHAnsi" w:eastAsiaTheme="minorHAnsi" w:hAnsiTheme="minorHAnsi" w:cstheme="minorBidi"/>
+          <w:b/>
+          <w:bCs/>
+          <w:noProof/>
+          <w:color w:val="auto"/>
+          <w:sz w:val="22"/>
+          <w:szCs w:val="22"/>
+          <w:lang w:val="es-MX"/>
+        </w:rPr>
+      </w:sdtEndPr>
+      <w:sdtContent>
+        <w:p>
+          <w:pPr>
+            <w:pStyle w:val="TtuloTDC"/>
+          </w:pPr>
+        </w:p>
+        <w:p>
+          <w:pPr>
+            <w:pStyle w:val="TDC1"/>
+            <w:tabs>
+              <w:tab w:val="right" w:leader="dot" w:pos="8828"/>
+            </w:tabs>
+            <w:rPr>
+              <w:rFonts w:eastAsiaTheme="minorEastAsia"/>
+              <w:b w:val="0"/>
+              <w:bCs w:val="0"/>
+              <w:caps/>
+              <w:noProof/>
+              <w:lang w:eastAsia="es-MX"/>
+            </w:rPr>
+          </w:pPr>
+          <w:r>
+            <w:rPr>
+              <w:b w:val="0"/>
+              <w:bCs w:val="0"/>
+            </w:rPr>
+            <w:fldChar w:fldCharType="begin"/>
+          </w:r>
+          <w:r>
+            <w:instrText>TOC \o "1-3" \h \z \u</w:instrText>
+          </w:r>
+          <w:r>
+            <w:rPr>
+              <w:b w:val="0"/>
+              <w:bCs w:val="0"/>
+            </w:rPr>
+            <w:fldChar w:fldCharType="separate"/>
+          </w:r>
+          <w:hyperlink w:anchor="_Toc114713344" w:history="1">
+            <w:r>
+              <w:rPr>
+                <w:rStyle w:val="Hipervnculo"/>
+                <w:rFonts w:ascii="Arial" w:hAnsi="Arial" w:cs="Arial"/>
+                <w:noProof/>
+                <w:spacing w:val="-10"/>
+                <w:kern w:val="28"/>
+              </w:rPr>
+              <w:t>Descripción del problema</w:t>
+            </w:r>
+            <w:r>
+              <w:rPr>
+                <w:noProof/>
+                <w:webHidden/>
+              </w:rPr>
+              <w:tab/>
+            </w:r>
+            <w:r>
+              <w:rPr>
+                <w:noProof/>
+                <w:webHidden/>
+              </w:rPr>
+              <w:fldChar w:fldCharType="begin"/>
+            </w:r>
+            <w:r>
+              <w:rPr>
+                <w:noProof/>
+                <w:webHidden/>
+              </w:rPr>
+              <w:instrText xml:space="preserve"> PAGEREF _Toc114713344 \h </w:instrText>
+            </w:r>
+            <w:r>
+              <w:rPr>
+                <w:noProof/>
+                <w:webHidden/>
+              </w:rPr>
+            </w:r>
+            <w:r>
+              <w:rPr>
+                <w:noProof/>
+                <w:webHidden/>
+              </w:rPr>
+              <w:fldChar w:fldCharType="separate"/>
+            </w:r>
+            <w:r>
+              <w:rPr>
+                <w:noProof/>
+                <w:webHidden/>
+              </w:rPr>
+              <w:t>2</w:t>
+            </w:r>
+            <w:r>
+              <w:rPr>
+                <w:noProof/>
+                <w:webHidden/>
+              </w:rPr>
+              <w:fldChar w:fldCharType="end"/>
+            </w:r>
+          </w:hyperlink>
+        </w:p>
+        <w:p>
+          <w:pPr>
+            <w:pStyle w:val="TDC1"/>
+            <w:tabs>
+              <w:tab w:val="right" w:leader="dot" w:pos="8828"/>
+            </w:tabs>
+            <w:rPr>
+              <w:rFonts w:eastAsiaTheme="minorEastAsia"/>
+              <w:b w:val="0"/>
+              <w:bCs w:val="0"/>
+              <w:caps/>
+              <w:noProof/>
+              <w:lang w:eastAsia="es-MX"/>
+            </w:rPr>
+          </w:pPr>
+          <w:hyperlink w:anchor="_Toc114713345" w:history="1">
+            <w:r>
+              <w:rPr>
+                <w:rStyle w:val="Hipervnculo"/>
+                <w:rFonts w:ascii="Arial" w:hAnsi="Arial" w:cs="Arial"/>
+                <w:noProof/>
+                <w:lang w:val="es-ES"/>
+              </w:rPr>
+              <w:t>Solución Diseñada.</w:t>
+            </w:r>
+            <w:r>
+              <w:rPr>
+                <w:noProof/>
+                <w:webHidden/>
+              </w:rPr>
+              <w:tab/>
+            </w:r>
+            <w:r>
+              <w:rPr>
+                <w:noProof/>
+                <w:webHidden/>
+              </w:rPr>
+              <w:fldChar w:fldCharType="begin"/>
+            </w:r>
+            <w:r>
+              <w:rPr>
+                <w:noProof/>
+                <w:webHidden/>
+              </w:rPr>
+              <w:instrText xml:space="preserve"> PAGEREF _Toc114713345 \h </w:instrText>
+            </w:r>
+            <w:r>
+              <w:rPr>
+                <w:noProof/>
+                <w:webHidden/>
+              </w:rPr>
+            </w:r>
+            <w:r>
+              <w:rPr>
+                <w:noProof/>
+                <w:webHidden/>
+              </w:rPr>
+              <w:fldChar w:fldCharType="separate"/>
+            </w:r>
+            <w:r>
+              <w:rPr>
+                <w:noProof/>
+                <w:webHidden/>
+              </w:rPr>
+              <w:t>2</w:t>
+            </w:r>
+            <w:r>
+              <w:rPr>
+                <w:noProof/>
+                <w:webHidden/>
+              </w:rPr>
+              <w:fldChar w:fldCharType="end"/>
+            </w:r>
+          </w:hyperlink>
+        </w:p>
+        <w:p>
+          <w:pPr>
+            <w:pStyle w:val="TDC1"/>
+            <w:tabs>
+              <w:tab w:val="right" w:leader="dot" w:pos="8828"/>
+            </w:tabs>
+            <w:rPr>
+              <w:rFonts w:eastAsiaTheme="minorEastAsia"/>
+              <w:b w:val="0"/>
+              <w:bCs w:val="0"/>
+              <w:caps/>
+              <w:noProof/>
+              <w:lang w:eastAsia="es-MX"/>
+            </w:rPr>
+          </w:pPr>
+          <w:hyperlink w:anchor="_Toc114713346" w:history="1">
+            <w:r>
+              <w:rPr>
+                <w:rStyle w:val="Hipervnculo"/>
+                <w:rFonts w:ascii="Arial" w:hAnsi="Arial" w:cs="Arial"/>
+                <w:noProof/>
+              </w:rPr>
+              <w:t>Pruebas.</w:t>
+            </w:r>
+            <w:r>
+              <w:rPr>
+                <w:noProof/>
+                <w:webHidden/>
+              </w:rPr>
+              <w:tab/>
+            </w:r>
+            <w:r>
+              <w:rPr>
+                <w:noProof/>
+                <w:webHidden/>
+              </w:rPr>
+              <w:fldChar w:fldCharType="begin"/>
+            </w:r>
+            <w:r>
+              <w:rPr>
+                <w:noProof/>
+                <w:webHidden/>
+              </w:rPr>
+              <w:instrText xml:space="preserve"> PAGEREF _Toc114713346 \h </w:instrText>
+            </w:r>
+            <w:r>
+              <w:rPr>
+                <w:noProof/>
+                <w:webHidden/>
+              </w:rPr>
+            </w:r>
+            <w:r>
+              <w:rPr>
+                <w:noProof/>
+                <w:webHidden/>
+              </w:rPr>
+              <w:fldChar w:fldCharType="separate"/>
+            </w:r>
+            <w:r>
+              <w:rPr>
+                <w:noProof/>
+                <w:webHidden/>
+              </w:rPr>
+              <w:t>4</w:t>
+            </w:r>
+            <w:r>
+              <w:rPr>
+                <w:noProof/>
+                <w:webHidden/>
+              </w:rPr>
+              <w:fldChar w:fldCharType="end"/>
+            </w:r>
+          </w:hyperlink>
+        </w:p>
+        <w:p>
+          <w:pPr>
+            <w:pStyle w:val="TDC1"/>
+            <w:tabs>
+              <w:tab w:val="right" w:leader="dot" w:pos="8828"/>
+            </w:tabs>
+            <w:rPr>
+              <w:rFonts w:eastAsiaTheme="minorEastAsia"/>
+              <w:b w:val="0"/>
+              <w:bCs w:val="0"/>
+              <w:caps/>
+              <w:noProof/>
+              <w:lang w:eastAsia="es-MX"/>
+            </w:rPr>
+          </w:pPr>
+          <w:hyperlink w:anchor="_Toc114713347" w:history="1">
+            <w:r>
+              <w:rPr>
+                <w:rStyle w:val="Hipervnculo"/>
+                <w:rFonts w:ascii="Arial" w:hAnsi="Arial" w:cs="Arial"/>
+                <w:noProof/>
+              </w:rPr>
+              <w:t>Limitaciones</w:t>
+            </w:r>
+            <w:r>
+              <w:rPr>
+                <w:noProof/>
+                <w:webHidden/>
+              </w:rPr>
+              <w:tab/>
+            </w:r>
+            <w:r>
+              <w:rPr>
+                <w:noProof/>
+                <w:webHidden/>
+              </w:rPr>
+              <w:fldChar w:fldCharType="begin"/>
+            </w:r>
+            <w:r>
+              <w:rPr>
+                <w:noProof/>
+                <w:webHidden/>
+              </w:rPr>
+              <w:instrText xml:space="preserve"> PAGEREF _Toc114713347 \h </w:instrText>
+            </w:r>
+            <w:r>
+              <w:rPr>
+                <w:noProof/>
+                <w:webHidden/>
+              </w:rPr>
+            </w:r>
+            <w:r>
+              <w:rPr>
+                <w:noProof/>
+                <w:webHidden/>
+              </w:rPr>
+              <w:fldChar w:fldCharType="separate"/>
+            </w:r>
+            <w:r>
+              <w:rPr>
+                <w:noProof/>
+                <w:webHidden/>
+              </w:rPr>
+              <w:t>6</w:t>
+            </w:r>
+            <w:r>
+              <w:rPr>
+                <w:noProof/>
+                <w:webHidden/>
+              </w:rPr>
+              <w:fldChar w:fldCharType="end"/>
+            </w:r>
+          </w:hyperlink>
+        </w:p>
+        <w:p>
+          <w:pPr>
+            <w:pStyle w:val="TDC1"/>
+            <w:tabs>
+              <w:tab w:val="right" w:leader="dot" w:pos="8828"/>
+            </w:tabs>
+            <w:rPr>
+              <w:rFonts w:eastAsiaTheme="minorEastAsia"/>
+              <w:b w:val="0"/>
+              <w:bCs w:val="0"/>
+              <w:caps/>
+              <w:noProof/>
+              <w:lang w:eastAsia="es-MX"/>
+            </w:rPr>
+          </w:pPr>
+          <w:hyperlink w:anchor="_Toc114713348" w:history="1">
+            <w:r>
+              <w:rPr>
+                <w:rStyle w:val="Hipervnculo"/>
+                <w:rFonts w:ascii="Arial" w:hAnsi="Arial" w:cs="Arial"/>
+                <w:noProof/>
+              </w:rPr>
+              <w:t>Mejoras y Conclusiones.</w:t>
+            </w:r>
+            <w:r>
+              <w:rPr>
+                <w:noProof/>
+                <w:webHidden/>
+              </w:rPr>
+              <w:tab/>
+            </w:r>
+            <w:r>
+              <w:rPr>
+                <w:noProof/>
+                <w:webHidden/>
+              </w:rPr>
+              <w:fldChar w:fldCharType="begin"/>
+            </w:r>
+            <w:r>
+              <w:rPr>
+                <w:noProof/>
+                <w:webHidden/>
+              </w:rPr>
+              <w:instrText xml:space="preserve"> PAGEREF _Toc114713348 \h </w:instrText>
+            </w:r>
+            <w:r>
+              <w:rPr>
+                <w:noProof/>
+                <w:webHidden/>
+              </w:rPr>
+            </w:r>
+            <w:r>
+              <w:rPr>
+                <w:noProof/>
+                <w:webHidden/>
+              </w:rPr>
+              <w:fldChar w:fldCharType="separate"/>
+            </w:r>
+            <w:r>
+              <w:rPr>
+                <w:noProof/>
+                <w:webHidden/>
+              </w:rPr>
+              <w:t>6</w:t>
+            </w:r>
+            <w:r>
+              <w:rPr>
+                <w:noProof/>
+                <w:webHidden/>
+              </w:rPr>
+              <w:fldChar w:fldCharType="end"/>
+            </w:r>
+          </w:hyperlink>
+        </w:p>
+        <w:p>
+          <w:r>
+            <w:rPr>
+              <w:b/>
+              <w:bCs/>
+              <w:noProof/>
+            </w:rPr>
+            <w:fldChar w:fldCharType="end"/>
+          </w:r>
+        </w:p>
+      </w:sdtContent>
+    </w:sdt>
     <w:p>
       <w:pPr>
         <w:jc w:val="both"/>
@@ -1414,6 +1850,7 @@
           <w:lang w:val="es-ES"/>
         </w:rPr>
       </w:pPr>
+      <w:bookmarkStart w:id="0" w:name="_Toc114713344"/>
       <w:r>
         <w:rPr>
           <w:rStyle w:val="Ttulo1Car"/>
@@ -1424,9 +1861,9 @@
           <w:sz w:val="36"/>
           <w:szCs w:val="36"/>
         </w:rPr>
-        <w:lastRenderedPageBreak/>
         <w:t>Descripción del problema</w:t>
       </w:r>
+      <w:bookmarkEnd w:id="0"/>
       <w:r>
         <w:rPr>
           <w:rFonts w:ascii="Arial" w:hAnsi="Arial" w:cs="Arial"/>
@@ -1858,6 +2295,7 @@
           <w:lang w:val="es-ES"/>
         </w:rPr>
       </w:pPr>
+      <w:bookmarkStart w:id="1" w:name="_Toc114713345"/>
       <w:r>
         <w:rPr>
           <w:rFonts w:ascii="Arial" w:hAnsi="Arial" w:cs="Arial"/>
@@ -1882,6 +2320,7 @@
         </w:rPr>
         <w:t>.</w:t>
       </w:r>
+      <w:bookmarkEnd w:id="1"/>
     </w:p>
     <w:p>
       <w:pPr>
@@ -1909,6 +2348,7 @@
           <w:szCs w:val="24"/>
           <w:lang w:val="es-ES"/>
         </w:rPr>
+        <w:lastRenderedPageBreak/>
         <w:t>L</w:t>
       </w:r>
       <w:r>
@@ -2097,7 +2537,6 @@
           <w:szCs w:val="24"/>
           <w:lang w:val="es-ES"/>
         </w:rPr>
-        <w:lastRenderedPageBreak/>
         <w:t xml:space="preserve">Dada la expresión en su forma Postfija, poder evaluar la expresión de una manera </w:t>
       </w:r>
       <w:r>
@@ -2365,7 +2804,17 @@
           <w:szCs w:val="24"/>
           <w:lang w:val="es-ES"/>
         </w:rPr>
-        <w:t>Se presentan los diagramas UML que servirán de base para el diseño de las clases y se incluyen también los de la estructura Pilas como referencia al lector de los métodos que podremos ocupar en los algoritmos</w:t>
+        <w:t xml:space="preserve">Se presentan los diagramas UML que servirán de base para el diseño de las clases y se incluyen también los de la estructura Pilas como referencia al lector de los </w:t>
+      </w:r>
+      <w:r>
+        <w:rPr>
+          <w:rFonts w:ascii="Arial" w:hAnsi="Arial" w:cs="Arial"/>
+          <w:sz w:val="24"/>
+          <w:szCs w:val="24"/>
+          <w:lang w:val="es-ES"/>
+        </w:rPr>
+        <w:lastRenderedPageBreak/>
+        <w:t>métodos que podremos ocupar en los algoritmos</w:t>
       </w:r>
       <w:r>
         <w:rPr>
@@ -2447,6 +2896,7 @@
           <w:lang w:val="es-ES"/>
         </w:rPr>
       </w:pPr>
+      <w:bookmarkStart w:id="2" w:name="_Toc114713346"/>
       <w:r>
         <w:rPr>
           <w:rStyle w:val="Ttulo1Car"/>
@@ -2457,7 +2907,6 @@
           <w:sz w:val="36"/>
           <w:szCs w:val="36"/>
         </w:rPr>
-        <w:lastRenderedPageBreak/>
         <w:t>Prueba</w:t>
       </w:r>
       <w:r>
@@ -2472,6 +2921,7 @@
         </w:rPr>
         <w:t>s.</w:t>
       </w:r>
+      <w:bookmarkEnd w:id="2"/>
     </w:p>
     <w:p>
       <w:pPr>
@@ -2665,16 +3115,7 @@
           <w:szCs w:val="24"/>
           <w:lang w:val="es-ES"/>
         </w:rPr>
-        <w:t>Expresión</w:t>
-      </w:r>
-      <w:r>
-        <w:rPr>
-          <w:rFonts w:ascii="Arial" w:hAnsi="Arial" w:cs="Arial"/>
-          <w:sz w:val="24"/>
-          <w:szCs w:val="24"/>
-          <w:lang w:val="es-ES"/>
-        </w:rPr>
-        <w:t xml:space="preserve"> con operadores juntos</w:t>
+        <w:t>Expresión con operadores juntos</w:t>
       </w:r>
     </w:p>
     <w:p>
@@ -2700,16 +3141,7 @@
           <w:szCs w:val="24"/>
           <w:lang w:val="es-ES"/>
         </w:rPr>
-        <w:t>Expresión</w:t>
-      </w:r>
-      <w:r>
-        <w:rPr>
-          <w:rFonts w:ascii="Arial" w:hAnsi="Arial" w:cs="Arial"/>
-          <w:sz w:val="24"/>
-          <w:szCs w:val="24"/>
-          <w:lang w:val="es-ES"/>
-        </w:rPr>
-        <w:t xml:space="preserve"> con un operador junto al símbolo menos que indicaba número </w:t>
+        <w:t xml:space="preserve">Expresión con un operador junto al símbolo menos que indicaba número </w:t>
       </w:r>
       <w:r>
         <w:rPr>
@@ -2823,7 +3255,17 @@
           <w:szCs w:val="24"/>
           <w:lang w:val="es-ES"/>
         </w:rPr>
-        <w:t xml:space="preserve"> ( 8 +6 ) ) ”, en el primer intento arrojó error debido a que consideraba el segundo ‘ ( ‘ como algo diferente a un operador y se tuvo que especificar el caso “ ( ( “ para seguir con la expresión. Otro caso fue que de manera ambiciosa hicimos válida una operación junto a </w:t>
+        <w:t xml:space="preserve"> ( 8 +6 ) ) ”, en el primer intento arrojó error debido a que consideraba el segundo ‘ ( ‘ como algo diferente a un operador y se tuvo que especificar el caso “ ( ( “ para seguir con la expresión. Otro caso fue que de manera </w:t>
+      </w:r>
+      <w:r>
+        <w:rPr>
+          <w:rFonts w:ascii="Arial" w:hAnsi="Arial" w:cs="Arial"/>
+          <w:sz w:val="24"/>
+          <w:szCs w:val="24"/>
+          <w:lang w:val="es-ES"/>
+        </w:rPr>
+        <w:lastRenderedPageBreak/>
+        <w:t xml:space="preserve">ambiciosa hicimos válida una operación junto a </w:t>
       </w:r>
       <w:proofErr w:type="gramStart"/>
       <w:r>
@@ -2892,17 +3334,7 @@
           <w:szCs w:val="24"/>
           <w:lang w:val="es-ES"/>
         </w:rPr>
-        <w:t xml:space="preserve"> 4 ) ( 5 ) ” lo tomara como válido y era reestructurar parte de la conversión a postfija y la parte de la evaluación ¿Cómo se </w:t>
-      </w:r>
-      <w:r>
-        <w:rPr>
-          <w:rFonts w:ascii="Arial" w:hAnsi="Arial" w:cs="Arial"/>
-          <w:sz w:val="24"/>
-          <w:szCs w:val="24"/>
-          <w:lang w:val="es-ES"/>
-        </w:rPr>
-        <w:lastRenderedPageBreak/>
-        <w:t>podría saber si el caso “ ( 8 ) ( 9 ) ( 7 ) ” es una triple multiplicación o son 3 números juntos que en postfija harán otras operaciones?. En teoría por el análisis previo de la expresión podríamos considerar que nos indica una triple multiplicación, pero como en los métodos dejamos paréntesis para agrupar los números era aumentar las condiciones y se perdería la limpieza del código que llevamos hasta hoy, que también se nos ocurrió tarde esa implementación.</w:t>
+        <w:t xml:space="preserve"> 4 ) ( 5 ) ” lo tomara como válido y era reestructurar parte de la conversión a postfija y la parte de la evaluación ¿Cómo se podría saber si el caso “ ( 8 ) ( 9 ) ( 7 ) ” es una triple multiplicación o son 3 números juntos que en postfija harán otras operaciones?. En teoría por el análisis previo de la expresión podríamos considerar que nos indica una triple multiplicación, pero como en los métodos dejamos paréntesis para agrupar los números era aumentar las condiciones y se perdería la limpieza del código que llevamos hasta hoy, que también se nos ocurrió tarde esa implementación.</w:t>
       </w:r>
     </w:p>
     <w:p>
@@ -3182,6 +3614,7 @@
           <w:lang w:val="es-ES"/>
         </w:rPr>
       </w:pPr>
+      <w:bookmarkStart w:id="3" w:name="_Toc114713347"/>
       <w:r>
         <w:rPr>
           <w:rStyle w:val="Ttulo1Car"/>
@@ -3192,9 +3625,9 @@
           <w:sz w:val="36"/>
           <w:szCs w:val="36"/>
         </w:rPr>
-        <w:lastRenderedPageBreak/>
         <w:t>Limitaciones</w:t>
       </w:r>
+      <w:bookmarkEnd w:id="3"/>
       <w:r>
         <w:rPr>
           <w:rFonts w:ascii="Arial" w:hAnsi="Arial" w:cs="Arial"/>
@@ -3459,6 +3892,7 @@
           <w:lang w:val="es-ES"/>
         </w:rPr>
       </w:pPr>
+      <w:bookmarkStart w:id="4" w:name="_Toc114713348"/>
       <w:r>
         <w:rPr>
           <w:rStyle w:val="Ttulo1Car"/>
@@ -3483,6 +3917,7 @@
         </w:rPr>
         <w:t>s.</w:t>
       </w:r>
+      <w:bookmarkEnd w:id="4"/>
     </w:p>
     <w:p>
       <w:pPr>
@@ -3559,7 +3994,17 @@
           <w:szCs w:val="24"/>
           <w:lang w:val="es-ES"/>
         </w:rPr>
-        <w:t>A pesar de que logramos el correcto funcionamiento de una calculadora con expresiones matemáticas básicas, se puede mejorar el grado de complejidad que la calculadora puede adoptar, como sacar raíces, resolver ecuaciones, resolver funciones trigonométricas, sin embargo, este tipo de operaciones planeamos implementarlas en un futuro, con el adecuado conocimiento para implementarlo.</w:t>
+        <w:t xml:space="preserve">A pesar de que logramos el correcto funcionamiento de una calculadora con expresiones matemáticas básicas, se puede mejorar el grado de complejidad que la calculadora puede adoptar, como sacar raíces, resolver ecuaciones, resolver funciones trigonométricas, sin </w:t>
+      </w:r>
+      <w:r>
+        <w:rPr>
+          <w:rFonts w:ascii="Arial" w:hAnsi="Arial" w:cs="Arial"/>
+          <w:sz w:val="24"/>
+          <w:szCs w:val="24"/>
+          <w:lang w:val="es-ES"/>
+        </w:rPr>
+        <w:lastRenderedPageBreak/>
+        <w:t>embargo, este tipo de operaciones planeamos implementarlas en un futuro, con el adecuado conocimiento para implementarlo.</w:t>
       </w:r>
     </w:p>
     <w:p>
@@ -3607,17 +4052,7 @@
           <w:szCs w:val="24"/>
           <w:lang w:val="es-ES"/>
         </w:rPr>
-        <w:t xml:space="preserve">Siempre es un reto colaborar con personas nuevas, cada una tiene ideas, conocimientos y habilidades muy valiosos que al fusionarlos se logra completar el objetivo dispuesto. En cada línea de código se ve demostrada </w:t>
-      </w:r>
-      <w:r>
-        <w:rPr>
-          <w:rFonts w:ascii="Arial" w:hAnsi="Arial" w:cs="Arial"/>
-          <w:sz w:val="24"/>
-          <w:szCs w:val="24"/>
-          <w:lang w:val="es-ES"/>
-        </w:rPr>
-        <w:lastRenderedPageBreak/>
-        <w:t>el conocimiento y sobretodo el conocimiento aplicado de las diversas estructuras de datos, incluida la “Pila”. Es preciso afirmar que nuestro proyecto quedó concluido de la mejor manera y establecimos nuevas relaciones de amistad y laborales para colaborar en el futuro.</w:t>
+        <w:t>Siempre es un reto colaborar con personas nuevas, cada una tiene ideas, conocimientos y habilidades muy valiosos que al fusionarlos se logra completar el objetivo dispuesto. En cada línea de código se ve demostrada el conocimiento y sobretodo el conocimiento aplicado de las diversas estructuras de datos, incluida la “Pila”. Es preciso afirmar que nuestro proyecto quedó concluido de la mejor manera y establecimos nuevas relaciones de amistad y laborales para colaborar en el futuro.</w:t>
       </w:r>
     </w:p>
     <w:p>
@@ -3998,7 +4433,6 @@
           <w:szCs w:val="26"/>
           <w:lang w:val="es-ES"/>
         </w:rPr>
-        <w:lastRenderedPageBreak/>
         <w:t>REFERENCIAS:</w:t>
       </w:r>
     </w:p>
@@ -4592,7 +5026,6 @@
           <w:szCs w:val="26"/>
           <w:lang w:val="es-ES"/>
         </w:rPr>
-        <w:lastRenderedPageBreak/>
         <w:t>Apéndice</w:t>
       </w:r>
       <w:r>
@@ -5385,6 +5818,7 @@
                 <w:rFonts w:ascii="Arial" w:hAnsi="Arial" w:cs="Arial"/>
                 <w:lang w:val="es-ES"/>
               </w:rPr>
+              <w:lastRenderedPageBreak/>
               <w:t>+</w:t>
             </w:r>
             <w:proofErr w:type="spellStart"/>
@@ -6003,7 +6437,6 @@
                 <w:rFonts w:ascii="Arial" w:hAnsi="Arial" w:cs="Arial"/>
                 <w:lang w:val="es-ES"/>
               </w:rPr>
-              <w:lastRenderedPageBreak/>
               <w:t>Posfijo</w:t>
             </w:r>
           </w:p>
@@ -6728,6 +7161,7 @@
                 <w:szCs w:val="24"/>
                 <w:lang w:val="es-ES"/>
               </w:rPr>
+              <w:lastRenderedPageBreak/>
               <w:t>+</w:t>
             </w:r>
             <w:proofErr w:type="spellStart"/>
@@ -7176,7 +7610,6 @@
           <w:szCs w:val="24"/>
           <w:lang w:val="es-ES"/>
         </w:rPr>
-        <w:lastRenderedPageBreak/>
         <w:t>Se podrá notar la diferencia entre nombres de métodos y parámetros, lo que resalta la diferencia en la forma de trabajar de cada miembro del equipo.</w:t>
       </w:r>
     </w:p>
@@ -27530,6 +27963,11 @@
         <w:docPartUnique/>
       </w:docPartObj>
     </w:sdtPr>
+    <w:sdtEndPr>
+      <w:rPr>
+        <w:rStyle w:val="Nmerodepgina"/>
+      </w:rPr>
+    </w:sdtEndPr>
     <w:sdtContent>
       <w:p>
         <w:pPr>
@@ -27582,6 +28020,11 @@
         <w:docPartUnique/>
       </w:docPartObj>
     </w:sdtPr>
+    <w:sdtEndPr>
+      <w:rPr>
+        <w:rStyle w:val="Nmerodepgina"/>
+      </w:rPr>
+    </w:sdtEndPr>
     <w:sdtContent>
       <w:p>
         <w:pPr>
@@ -29190,6 +29633,7 @@
     <w:lsdException w:name="HTML Sample" w:semiHidden="1" w:unhideWhenUsed="1"/>
     <w:lsdException w:name="HTML Typewriter" w:semiHidden="1" w:unhideWhenUsed="1"/>
     <w:lsdException w:name="HTML Variable" w:semiHidden="1" w:unhideWhenUsed="1"/>
+    <w:lsdException w:name="Normal Table" w:semiHidden="1" w:unhideWhenUsed="1"/>
     <w:lsdException w:name="annotation subject" w:semiHidden="1" w:unhideWhenUsed="1"/>
     <w:lsdException w:name="No List" w:semiHidden="1" w:unhideWhenUsed="1"/>
     <w:lsdException w:name="Outline List 1" w:semiHidden="1" w:unhideWhenUsed="1"/>
@@ -29232,8 +29676,11 @@
     <w:lsdException w:name="Table Contemporary" w:semiHidden="1" w:unhideWhenUsed="1"/>
     <w:lsdException w:name="Table Elegant" w:semiHidden="1" w:unhideWhenUsed="1"/>
     <w:lsdException w:name="Table Professional" w:semiHidden="1" w:unhideWhenUsed="1"/>
+    <w:lsdException w:name="Table Subtle 1" w:semiHidden="1" w:unhideWhenUsed="1"/>
     <w:lsdException w:name="Table Subtle 2" w:semiHidden="1" w:unhideWhenUsed="1"/>
     <w:lsdException w:name="Table Web 1" w:semiHidden="1" w:unhideWhenUsed="1"/>
+    <w:lsdException w:name="Table Web 2" w:semiHidden="1" w:unhideWhenUsed="1"/>
+    <w:lsdException w:name="Table Web 3" w:semiHidden="1" w:unhideWhenUsed="1"/>
     <w:lsdException w:name="Balloon Text" w:semiHidden="1" w:unhideWhenUsed="1"/>
     <w:lsdException w:name="Table Grid" w:uiPriority="39"/>
     <w:lsdException w:name="Table Theme" w:semiHidden="1" w:unhideWhenUsed="1"/>
@@ -29641,18 +30088,15 @@
     <w:uiPriority w:val="39"/>
     <w:rsid w:val="00735BC3"/>
     <w:pPr>
-      <w:tabs>
-        <w:tab w:val="right" w:leader="dot" w:pos="8488"/>
-      </w:tabs>
-      <w:spacing w:before="120" w:after="120" w:line="360" w:lineRule="auto"/>
-      <w:jc w:val="both"/>
+      <w:spacing w:before="120" w:after="0"/>
     </w:pPr>
     <w:rPr>
-      <w:rFonts w:ascii="Cambria" w:eastAsia="Cambria" w:hAnsi="Cambria" w:cs="Times New Roman"/>
       <w:b/>
-      <w:sz w:val="28"/>
+      <w:bCs/>
+      <w:i/>
+      <w:iCs/>
+      <w:sz w:val="24"/>
       <w:szCs w:val="24"/>
-      <w:lang w:val="es-ES_tradnl"/>
     </w:rPr>
   </w:style>
   <w:style w:type="paragraph" w:styleId="TDC2">
@@ -29663,14 +30107,12 @@
     <w:uiPriority w:val="39"/>
     <w:rsid w:val="00735BC3"/>
     <w:pPr>
-      <w:spacing w:after="120" w:line="360" w:lineRule="auto"/>
-      <w:ind w:left="238"/>
-      <w:jc w:val="both"/>
+      <w:spacing w:before="120" w:after="0"/>
+      <w:ind w:left="220"/>
     </w:pPr>
     <w:rPr>
-      <w:rFonts w:ascii="Cambria" w:eastAsia="Cambria" w:hAnsi="Cambria" w:cs="Times New Roman"/>
-      <w:sz w:val="24"/>
-      <w:lang w:val="es-ES_tradnl"/>
+      <w:b/>
+      <w:bCs/>
     </w:rPr>
   </w:style>
   <w:style w:type="paragraph" w:styleId="TDC3">
@@ -29681,13 +30123,12 @@
     <w:uiPriority w:val="39"/>
     <w:rsid w:val="00735BC3"/>
     <w:pPr>
-      <w:spacing w:after="120" w:line="360" w:lineRule="auto"/>
-      <w:ind w:left="482"/>
-      <w:jc w:val="both"/>
+      <w:spacing w:after="0"/>
+      <w:ind w:left="440"/>
     </w:pPr>
     <w:rPr>
-      <w:rFonts w:ascii="Cambria" w:eastAsia="Cambria" w:hAnsi="Cambria" w:cs="Times New Roman"/>
-      <w:lang w:val="es-ES_tradnl"/>
+      <w:sz w:val="20"/>
+      <w:szCs w:val="20"/>
     </w:rPr>
   </w:style>
   <w:style w:type="character" w:customStyle="1" w:styleId="Ttulo1Car">
@@ -29813,6 +30254,114 @@
       <w:rFonts w:eastAsiaTheme="minorEastAsia"/>
       <w:color w:val="5A5A5A" w:themeColor="text1" w:themeTint="A5"/>
       <w:spacing w:val="15"/>
+    </w:rPr>
+  </w:style>
+  <w:style w:type="paragraph" w:styleId="TDC4">
+    <w:name w:val="toc 4"/>
+    <w:basedOn w:val="Normal"/>
+    <w:next w:val="Normal"/>
+    <w:autoRedefine/>
+    <w:uiPriority w:val="39"/>
+    <w:semiHidden/>
+    <w:unhideWhenUsed/>
+    <w:rsid w:val="00875ED7"/>
+    <w:pPr>
+      <w:spacing w:after="0"/>
+      <w:ind w:left="660"/>
+    </w:pPr>
+    <w:rPr>
+      <w:sz w:val="20"/>
+      <w:szCs w:val="20"/>
+    </w:rPr>
+  </w:style>
+  <w:style w:type="paragraph" w:styleId="TDC5">
+    <w:name w:val="toc 5"/>
+    <w:basedOn w:val="Normal"/>
+    <w:next w:val="Normal"/>
+    <w:autoRedefine/>
+    <w:uiPriority w:val="39"/>
+    <w:semiHidden/>
+    <w:unhideWhenUsed/>
+    <w:rsid w:val="00875ED7"/>
+    <w:pPr>
+      <w:spacing w:after="0"/>
+      <w:ind w:left="880"/>
+    </w:pPr>
+    <w:rPr>
+      <w:sz w:val="20"/>
+      <w:szCs w:val="20"/>
+    </w:rPr>
+  </w:style>
+  <w:style w:type="paragraph" w:styleId="TDC6">
+    <w:name w:val="toc 6"/>
+    <w:basedOn w:val="Normal"/>
+    <w:next w:val="Normal"/>
+    <w:autoRedefine/>
+    <w:uiPriority w:val="39"/>
+    <w:semiHidden/>
+    <w:unhideWhenUsed/>
+    <w:rsid w:val="00875ED7"/>
+    <w:pPr>
+      <w:spacing w:after="0"/>
+      <w:ind w:left="1100"/>
+    </w:pPr>
+    <w:rPr>
+      <w:sz w:val="20"/>
+      <w:szCs w:val="20"/>
+    </w:rPr>
+  </w:style>
+  <w:style w:type="paragraph" w:styleId="TDC7">
+    <w:name w:val="toc 7"/>
+    <w:basedOn w:val="Normal"/>
+    <w:next w:val="Normal"/>
+    <w:autoRedefine/>
+    <w:uiPriority w:val="39"/>
+    <w:semiHidden/>
+    <w:unhideWhenUsed/>
+    <w:rsid w:val="00875ED7"/>
+    <w:pPr>
+      <w:spacing w:after="0"/>
+      <w:ind w:left="1320"/>
+    </w:pPr>
+    <w:rPr>
+      <w:sz w:val="20"/>
+      <w:szCs w:val="20"/>
+    </w:rPr>
+  </w:style>
+  <w:style w:type="paragraph" w:styleId="TDC8">
+    <w:name w:val="toc 8"/>
+    <w:basedOn w:val="Normal"/>
+    <w:next w:val="Normal"/>
+    <w:autoRedefine/>
+    <w:uiPriority w:val="39"/>
+    <w:semiHidden/>
+    <w:unhideWhenUsed/>
+    <w:rsid w:val="00875ED7"/>
+    <w:pPr>
+      <w:spacing w:after="0"/>
+      <w:ind w:left="1540"/>
+    </w:pPr>
+    <w:rPr>
+      <w:sz w:val="20"/>
+      <w:szCs w:val="20"/>
+    </w:rPr>
+  </w:style>
+  <w:style w:type="paragraph" w:styleId="TDC9">
+    <w:name w:val="toc 9"/>
+    <w:basedOn w:val="Normal"/>
+    <w:next w:val="Normal"/>
+    <w:autoRedefine/>
+    <w:uiPriority w:val="39"/>
+    <w:semiHidden/>
+    <w:unhideWhenUsed/>
+    <w:rsid w:val="00875ED7"/>
+    <w:pPr>
+      <w:spacing w:after="0"/>
+      <w:ind w:left="1760"/>
+    </w:pPr>
+    <w:rPr>
+      <w:sz w:val="20"/>
+      <w:szCs w:val="20"/>
     </w:rPr>
   </w:style>
 </w:styles>

</xml_diff>

<commit_message>
update reporte y clases
</commit_message>
<xml_diff>
--- a/Documentación/Reporte Escrito Calculadora.docx
+++ b/Documentación/Reporte Escrito Calculadora.docx
@@ -2589,47 +2589,7 @@
           <w:szCs w:val="24"/>
           <w:lang w:val="es-ES"/>
         </w:rPr>
-        <w:t xml:space="preserve">El proceso de evaluación de una expresión postfija puede enunciarse mediante una única regla simple: analizando la expresión de izquierda a derecha, hay que aplicar cada operación a los dos </w:t>
-      </w:r>
-      <w:proofErr w:type="spellStart"/>
-      <w:r>
-        <w:rPr>
-          <w:rFonts w:ascii="Arial" w:hAnsi="Arial" w:cs="Arial"/>
-          <w:sz w:val="24"/>
-          <w:szCs w:val="24"/>
-          <w:lang w:val="es-ES"/>
-        </w:rPr>
-        <w:t>operandos</w:t>
-      </w:r>
-      <w:proofErr w:type="spellEnd"/>
-      <w:r>
-        <w:rPr>
-          <w:rFonts w:ascii="Arial" w:hAnsi="Arial" w:cs="Arial"/>
-          <w:sz w:val="24"/>
-          <w:szCs w:val="24"/>
-          <w:lang w:val="es-ES"/>
-        </w:rPr>
-        <w:t xml:space="preserve"> inmediatamente </w:t>
-      </w:r>
-      <w:proofErr w:type="gramStart"/>
-      <w:r>
-        <w:rPr>
-          <w:rFonts w:ascii="Arial" w:hAnsi="Arial" w:cs="Arial"/>
-          <w:sz w:val="24"/>
-          <w:szCs w:val="24"/>
-          <w:lang w:val="es-ES"/>
-        </w:rPr>
-        <w:t>precedentes  y</w:t>
-      </w:r>
-      <w:proofErr w:type="gramEnd"/>
-      <w:r>
-        <w:rPr>
-          <w:rFonts w:ascii="Arial" w:hAnsi="Arial" w:cs="Arial"/>
-          <w:sz w:val="24"/>
-          <w:szCs w:val="24"/>
-          <w:lang w:val="es-ES"/>
-        </w:rPr>
-        <w:t xml:space="preserve"> sustituir el operador por el resultado. Al final, lo que nos quedará será el resultado</w:t>
+        <w:t>El proceso de evaluación de una expresión postfija puede enunciarse mediante una única regla simple: analizando la expresión de izquierda a derecha, hay que aplicar cada operación a los dos operandos inmediatamente precedentes y sustituir el operador por el resultado. Al final, lo que nos quedará será el resultado</w:t>
       </w:r>
       <w:r>
         <w:rPr>
@@ -2643,9 +2603,7 @@
     </w:p>
     <w:p>
       <w:pPr>
-        <w:pStyle w:val="Prrafodelista"/>
         <w:spacing w:line="360" w:lineRule="auto"/>
-        <w:ind w:left="1440"/>
         <w:jc w:val="both"/>
         <w:rPr>
           <w:rFonts w:ascii="Arial" w:hAnsi="Arial" w:cs="Arial"/>
@@ -2654,18 +2612,15 @@
           <w:lang w:val="es-ES"/>
         </w:rPr>
       </w:pPr>
-    </w:p>
-    <w:p>
-      <w:pPr>
-        <w:spacing w:line="360" w:lineRule="auto"/>
-        <w:jc w:val="both"/>
+      <w:r>
         <w:rPr>
           <w:rFonts w:ascii="Arial" w:hAnsi="Arial" w:cs="Arial"/>
           <w:sz w:val="24"/>
           <w:szCs w:val="24"/>
           <w:lang w:val="es-ES"/>
         </w:rPr>
-      </w:pPr>
+        <w:t xml:space="preserve">Para resolver los problemas anteriormente mencionados, necesitamos emplear tres </w:t>
+      </w:r>
       <w:r>
         <w:rPr>
           <w:rFonts w:ascii="Arial" w:hAnsi="Arial" w:cs="Arial"/>
@@ -2673,7 +2628,7 @@
           <w:szCs w:val="24"/>
           <w:lang w:val="es-ES"/>
         </w:rPr>
-        <w:t xml:space="preserve">Para resolver los problemas anteriormente mencionados, necesitamos emplear tres </w:t>
+        <w:t>clases</w:t>
       </w:r>
       <w:r>
         <w:rPr>
@@ -2682,16 +2637,7 @@
           <w:szCs w:val="24"/>
           <w:lang w:val="es-ES"/>
         </w:rPr>
-        <w:t>clases</w:t>
-      </w:r>
-      <w:r>
-        <w:rPr>
-          <w:rFonts w:ascii="Arial" w:hAnsi="Arial" w:cs="Arial"/>
-          <w:sz w:val="24"/>
-          <w:szCs w:val="24"/>
-          <w:lang w:val="es-ES"/>
-        </w:rPr>
-        <w:t xml:space="preserve"> que solucionen estos problemas, y hacer uso de la estructura abstracta “Pilas” en ell</w:t>
+        <w:t xml:space="preserve"> y hacer uso de la estructura abstracta “Pilas” en ell</w:t>
       </w:r>
       <w:r>
         <w:rPr>
@@ -2730,7 +2676,7 @@
           <w:szCs w:val="24"/>
           <w:lang w:val="es-ES"/>
         </w:rPr>
-        <w:t>Se presentan los diagramas UML que servirán de base para el diseño de las clases y se incluyen también los de la estructura Pilas como referencia al lector de los métodos que podremos ocupar en los algoritmos</w:t>
+        <w:t>En el apéndice, junto al código completo del proyecto, s</w:t>
       </w:r>
       <w:r>
         <w:rPr>
@@ -2739,7 +2685,7 @@
           <w:szCs w:val="24"/>
           <w:lang w:val="es-ES"/>
         </w:rPr>
-        <w:t xml:space="preserve"> en los apéndices junto al código completo del proyecto</w:t>
+        <w:t>e presentan los diagramas UML que servirán de base para el diseño de las clases y se incluyen también los de la estructura Pilas como referencia</w:t>
       </w:r>
       <w:r>
         <w:rPr>
@@ -2806,13 +2752,28 @@
         <w:spacing w:line="360" w:lineRule="auto"/>
         <w:jc w:val="both"/>
         <w:rPr>
+          <w:rStyle w:val="Ttulo1Car"/>
+          <w:rFonts w:ascii="Arial" w:hAnsi="Arial" w:cs="Arial"/>
+          <w:b/>
+          <w:bCs/>
+          <w:color w:val="000000" w:themeColor="text1"/>
+          <w:sz w:val="36"/>
+          <w:szCs w:val="36"/>
+        </w:rPr>
+      </w:pPr>
+      <w:bookmarkStart w:id="2" w:name="_Toc114713346"/>
+    </w:p>
+    <w:p>
+      <w:pPr>
+        <w:spacing w:line="360" w:lineRule="auto"/>
+        <w:jc w:val="both"/>
+        <w:rPr>
           <w:rFonts w:ascii="Arial" w:hAnsi="Arial" w:cs="Arial"/>
           <w:sz w:val="24"/>
           <w:szCs w:val="24"/>
           <w:lang w:val="es-ES"/>
         </w:rPr>
       </w:pPr>
-      <w:bookmarkStart w:id="2" w:name="_Toc114713346"/>
       <w:r>
         <w:rPr>
           <w:rStyle w:val="Ttulo1Car"/>
@@ -3251,7 +3212,97 @@
           <w:lang w:val="es-ES"/>
         </w:rPr>
         <w:lastRenderedPageBreak/>
-        <w:t>podría saber si el caso “ ( 8 ) ( 9 ) ( 7 ) ” es una triple multiplicación o son 3 números juntos que en postfija harán otras operaciones?. En teoría por el análisis previo de la expresión podríamos considerar que nos indica una triple multiplicación, pero como en los métodos dejamos paréntesis para agrupar los números era aumentar las condiciones y se perdería la limpieza del código que llevamos hasta hoy, que también se nos ocurrió tarde esa implementación.</w:t>
+        <w:t>podría saber si el caso “ ( 8 ) ( 9 ) ( 7 ) ” es una triple multiplicación o son 3 números juntos que en postfija harán otras operaciones?. En teoría</w:t>
+      </w:r>
+      <w:r>
+        <w:rPr>
+          <w:rFonts w:ascii="Arial" w:hAnsi="Arial" w:cs="Arial"/>
+          <w:sz w:val="24"/>
+          <w:szCs w:val="24"/>
+          <w:lang w:val="es-ES"/>
+        </w:rPr>
+        <w:t>,</w:t>
+      </w:r>
+      <w:r>
+        <w:rPr>
+          <w:rFonts w:ascii="Arial" w:hAnsi="Arial" w:cs="Arial"/>
+          <w:sz w:val="24"/>
+          <w:szCs w:val="24"/>
+          <w:lang w:val="es-ES"/>
+        </w:rPr>
+        <w:t xml:space="preserve"> por el análisis previo de la expresión</w:t>
+      </w:r>
+      <w:r>
+        <w:rPr>
+          <w:rFonts w:ascii="Arial" w:hAnsi="Arial" w:cs="Arial"/>
+          <w:sz w:val="24"/>
+          <w:szCs w:val="24"/>
+          <w:lang w:val="es-ES"/>
+        </w:rPr>
+        <w:t>,</w:t>
+      </w:r>
+      <w:r>
+        <w:rPr>
+          <w:rFonts w:ascii="Arial" w:hAnsi="Arial" w:cs="Arial"/>
+          <w:sz w:val="24"/>
+          <w:szCs w:val="24"/>
+          <w:lang w:val="es-ES"/>
+        </w:rPr>
+        <w:t xml:space="preserve"> podríamos considerar que nos indica una triple multiplicación, pero</w:t>
+      </w:r>
+      <w:r>
+        <w:rPr>
+          <w:rFonts w:ascii="Arial" w:hAnsi="Arial" w:cs="Arial"/>
+          <w:sz w:val="24"/>
+          <w:szCs w:val="24"/>
+          <w:lang w:val="es-ES"/>
+        </w:rPr>
+        <w:t>,</w:t>
+      </w:r>
+      <w:r>
+        <w:rPr>
+          <w:rFonts w:ascii="Arial" w:hAnsi="Arial" w:cs="Arial"/>
+          <w:sz w:val="24"/>
+          <w:szCs w:val="24"/>
+          <w:lang w:val="es-ES"/>
+        </w:rPr>
+        <w:t xml:space="preserve"> como en los métodos dejamos paréntesis para agrupar los números</w:t>
+      </w:r>
+      <w:r>
+        <w:rPr>
+          <w:rFonts w:ascii="Arial" w:hAnsi="Arial" w:cs="Arial"/>
+          <w:sz w:val="24"/>
+          <w:szCs w:val="24"/>
+          <w:lang w:val="es-ES"/>
+        </w:rPr>
+        <w:t>,</w:t>
+      </w:r>
+      <w:r>
+        <w:rPr>
+          <w:rFonts w:ascii="Arial" w:hAnsi="Arial" w:cs="Arial"/>
+          <w:sz w:val="24"/>
+          <w:szCs w:val="24"/>
+          <w:lang w:val="es-ES"/>
+        </w:rPr>
+        <w:t xml:space="preserve"> era aumentar las condiciones y se perdería la limpieza del código que llevamos, que </w:t>
+      </w:r>
+      <w:r>
+        <w:rPr>
+          <w:rFonts w:ascii="Arial" w:hAnsi="Arial" w:cs="Arial"/>
+          <w:sz w:val="24"/>
+          <w:szCs w:val="24"/>
+          <w:lang w:val="es-ES"/>
+        </w:rPr>
+        <w:t xml:space="preserve">cabe aclarar, </w:t>
+      </w:r>
+      <w:r>
+        <w:rPr>
+          <w:rFonts w:ascii="Arial" w:hAnsi="Arial" w:cs="Arial"/>
+          <w:sz w:val="24"/>
+          <w:szCs w:val="24"/>
+          <w:lang w:val="es-ES"/>
+        </w:rPr>
+        <w:t>se nos ocurrió tarde esa implementación.</w:t>
       </w:r>
     </w:p>
     <w:p>
@@ -3281,27 +3332,7 @@
           <w:szCs w:val="24"/>
           <w:lang w:val="es-ES"/>
         </w:rPr>
-        <w:t xml:space="preserve">usamos métodos que analizan caracter por caracter y reaccionan con base en ese carácter </w:t>
-      </w:r>
-      <w:proofErr w:type="gramStart"/>
-      <w:r>
-        <w:rPr>
-          <w:rFonts w:ascii="Arial" w:hAnsi="Arial" w:cs="Arial"/>
-          <w:sz w:val="24"/>
-          <w:szCs w:val="24"/>
-          <w:lang w:val="es-ES"/>
-        </w:rPr>
-        <w:t>¿Cómo indicar que es 234 o 345.</w:t>
-      </w:r>
-      <w:proofErr w:type="gramEnd"/>
-      <w:r>
-        <w:rPr>
-          <w:rFonts w:ascii="Arial" w:hAnsi="Arial" w:cs="Arial"/>
-          <w:sz w:val="24"/>
-          <w:szCs w:val="24"/>
-          <w:lang w:val="es-ES"/>
-        </w:rPr>
-        <w:t xml:space="preserve">3443? Por eso recurrimos a los paréntesis de tal forma que un operador nos indique el tamaño del número previo a ese operador, por ejemplo </w:t>
+        <w:t xml:space="preserve">usamos métodos que analizan caracter por caracter y reaccionan con base en ese carácter ¿Cómo indicar que es 23 o 345.343? Por eso recurrimos a los paréntesis de tal forma que un operador nos indique el tamaño del número previo a ese operador, por ejemplo </w:t>
       </w:r>
       <w:proofErr w:type="gramStart"/>
       <w:r>
@@ -3321,7 +3352,7 @@
           <w:szCs w:val="24"/>
           <w:lang w:val="es-ES"/>
         </w:rPr>
-        <w:t xml:space="preserve"> - 56764” al convertirse en postfija quedaría “ ( 34.56 ) ( 56764) </w:t>
+        <w:t xml:space="preserve"> - 5664” al convertirse en postfija quedaría “ ( 34.56 ) ( 5664) </w:t>
       </w:r>
       <w:r>
         <w:rPr>
@@ -3339,7 +3370,88 @@
           <w:szCs w:val="24"/>
           <w:lang w:val="es-ES"/>
         </w:rPr>
-        <w:t xml:space="preserve"> ” lo que muestra en parte el porqué no nos aventuramos a multiplicar con “ ( ) ( ) ” juntos. Cabe destacar que para señalar las operaciones </w:t>
+        <w:t xml:space="preserve"> ” lo que muestra en parte el porqué no nos aventuramos a </w:t>
+      </w:r>
+      <w:r>
+        <w:rPr>
+          <w:rFonts w:ascii="Arial" w:hAnsi="Arial" w:cs="Arial"/>
+          <w:sz w:val="24"/>
+          <w:szCs w:val="24"/>
+          <w:lang w:val="es-ES"/>
+        </w:rPr>
+        <w:t xml:space="preserve">señalar una </w:t>
+      </w:r>
+      <w:r>
+        <w:rPr>
+          <w:rFonts w:ascii="Arial" w:hAnsi="Arial" w:cs="Arial"/>
+          <w:sz w:val="24"/>
+          <w:szCs w:val="24"/>
+          <w:lang w:val="es-ES"/>
+        </w:rPr>
+        <w:t xml:space="preserve">multiplicar con “ ( ) ( ) ”. Cabe destacar </w:t>
+      </w:r>
+      <w:r>
+        <w:rPr>
+          <w:rFonts w:ascii="Arial" w:hAnsi="Arial" w:cs="Arial"/>
+          <w:sz w:val="24"/>
+          <w:szCs w:val="24"/>
+          <w:lang w:val="es-ES"/>
+        </w:rPr>
+        <w:t xml:space="preserve">que </w:t>
+      </w:r>
+      <w:r>
+        <w:rPr>
+          <w:rFonts w:ascii="Arial" w:hAnsi="Arial" w:cs="Arial"/>
+          <w:sz w:val="24"/>
+          <w:szCs w:val="24"/>
+          <w:lang w:val="es-ES"/>
+        </w:rPr>
+        <w:t>dejamos hasta la evaluación de Postfija</w:t>
+      </w:r>
+      <w:r>
+        <w:rPr>
+          <w:rFonts w:ascii="Arial" w:hAnsi="Arial" w:cs="Arial"/>
+          <w:sz w:val="24"/>
+          <w:szCs w:val="24"/>
+          <w:lang w:val="es-ES"/>
+        </w:rPr>
+        <w:t xml:space="preserve"> </w:t>
+      </w:r>
+      <w:r>
+        <w:rPr>
+          <w:rFonts w:ascii="Arial" w:hAnsi="Arial" w:cs="Arial"/>
+          <w:sz w:val="24"/>
+          <w:szCs w:val="24"/>
+          <w:lang w:val="es-ES"/>
+        </w:rPr>
+        <w:t xml:space="preserve">la </w:t>
+      </w:r>
+      <w:r>
+        <w:rPr>
+          <w:rFonts w:ascii="Arial" w:hAnsi="Arial" w:cs="Arial"/>
+          <w:sz w:val="24"/>
+          <w:szCs w:val="24"/>
+          <w:lang w:val="es-ES"/>
+        </w:rPr>
+        <w:t>señal</w:t>
+      </w:r>
+      <w:r>
+        <w:rPr>
+          <w:rFonts w:ascii="Arial" w:hAnsi="Arial" w:cs="Arial"/>
+          <w:sz w:val="24"/>
+          <w:szCs w:val="24"/>
+          <w:lang w:val="es-ES"/>
+        </w:rPr>
+        <w:t>ización de</w:t>
+      </w:r>
+      <w:r>
+        <w:rPr>
+          <w:rFonts w:ascii="Arial" w:hAnsi="Arial" w:cs="Arial"/>
+          <w:sz w:val="24"/>
+          <w:szCs w:val="24"/>
+          <w:lang w:val="es-ES"/>
+        </w:rPr>
+        <w:t xml:space="preserve"> las operaciones “x / </w:t>
       </w:r>
       <w:proofErr w:type="gramStart"/>
       <w:r>
@@ -3349,7 +3461,7 @@
           <w:szCs w:val="24"/>
           <w:lang w:val="es-ES"/>
         </w:rPr>
-        <w:t>“ x</w:t>
+        <w:t>0“ y</w:t>
       </w:r>
       <w:proofErr w:type="gramEnd"/>
       <w:r>
@@ -3359,7 +3471,7 @@
           <w:szCs w:val="24"/>
           <w:lang w:val="es-ES"/>
         </w:rPr>
-        <w:t xml:space="preserve"> / 0 “ y “ 0 ^ 0” como erróneas lo dejamos hasta la evaluación de Postfija pues es ahí donde nos da los posibles resultados inválidos. Por practicidad lanzamos una excepción en la interfaz hasta que es ejecutada</w:t>
+        <w:t xml:space="preserve"> “0 ^ 0” como erróneas</w:t>
       </w:r>
       <w:r>
         <w:rPr>
@@ -3368,6 +3480,51 @@
           <w:szCs w:val="24"/>
           <w:lang w:val="es-ES"/>
         </w:rPr>
+        <w:t xml:space="preserve">, </w:t>
+      </w:r>
+      <w:r>
+        <w:rPr>
+          <w:rFonts w:ascii="Arial" w:hAnsi="Arial" w:cs="Arial"/>
+          <w:sz w:val="24"/>
+          <w:szCs w:val="24"/>
+          <w:lang w:val="es-ES"/>
+        </w:rPr>
+        <w:t>pues es ahí donde nos da los posibles resultados inválidos. Por practicidad</w:t>
+      </w:r>
+      <w:r>
+        <w:rPr>
+          <w:rFonts w:ascii="Arial" w:hAnsi="Arial" w:cs="Arial"/>
+          <w:sz w:val="24"/>
+          <w:szCs w:val="24"/>
+          <w:lang w:val="es-ES"/>
+        </w:rPr>
+        <w:t>,</w:t>
+      </w:r>
+      <w:r>
+        <w:rPr>
+          <w:rFonts w:ascii="Arial" w:hAnsi="Arial" w:cs="Arial"/>
+          <w:sz w:val="24"/>
+          <w:szCs w:val="24"/>
+          <w:lang w:val="es-ES"/>
+        </w:rPr>
+        <w:t xml:space="preserve"> lanzamos una excepción </w:t>
+      </w:r>
+      <w:r>
+        <w:rPr>
+          <w:rFonts w:ascii="Arial" w:hAnsi="Arial" w:cs="Arial"/>
+          <w:sz w:val="24"/>
+          <w:szCs w:val="24"/>
+          <w:lang w:val="es-ES"/>
+        </w:rPr>
+        <w:t>con el mensaje “Error”</w:t>
+      </w:r>
+      <w:r>
+        <w:rPr>
+          <w:rFonts w:ascii="Arial" w:hAnsi="Arial" w:cs="Arial"/>
+          <w:sz w:val="24"/>
+          <w:szCs w:val="24"/>
+          <w:lang w:val="es-ES"/>
+        </w:rPr>
         <w:t xml:space="preserve"> </w:t>
       </w:r>
       <w:r>
@@ -3377,7 +3534,7 @@
           <w:szCs w:val="24"/>
           <w:lang w:val="es-ES"/>
         </w:rPr>
-        <w:t xml:space="preserve">con </w:t>
+        <w:t>en la interfaz hasta que es ejecutada</w:t>
       </w:r>
       <w:r>
         <w:rPr>
@@ -3386,7 +3543,7 @@
           <w:szCs w:val="24"/>
           <w:lang w:val="es-ES"/>
         </w:rPr>
-        <w:t xml:space="preserve">el mensaje “Error”. Un ejemplo de lo anterior es </w:t>
+        <w:t xml:space="preserve">. Un ejemplo de lo anterior es </w:t>
       </w:r>
       <w:proofErr w:type="gramStart"/>
       <w:r>
@@ -3406,7 +3563,25 @@
           <w:szCs w:val="24"/>
           <w:lang w:val="es-ES"/>
         </w:rPr>
-        <w:t>2 – 2 ) ^ ( 5 / 5 – 1 )” que en analizar el texto no tiene errores de sintaxis, pero al ser evaluada queda “ 0 ^ 0 ” que no es válido.</w:t>
+        <w:t xml:space="preserve">2 – 2 ) ^ ( 5 / 5 – 1 )” que </w:t>
+      </w:r>
+      <w:r>
+        <w:rPr>
+          <w:rFonts w:ascii="Arial" w:hAnsi="Arial" w:cs="Arial"/>
+          <w:sz w:val="24"/>
+          <w:szCs w:val="24"/>
+          <w:lang w:val="es-ES"/>
+        </w:rPr>
+        <w:t xml:space="preserve">al </w:t>
+      </w:r>
+      <w:r>
+        <w:rPr>
+          <w:rFonts w:ascii="Arial" w:hAnsi="Arial" w:cs="Arial"/>
+          <w:sz w:val="24"/>
+          <w:szCs w:val="24"/>
+          <w:lang w:val="es-ES"/>
+        </w:rPr>
+        <w:t>analizar el texto no tiene errores de sintaxis, pero al ser evaluada queda “ 0 ^ 0 ” que no es válido.</w:t>
       </w:r>
     </w:p>
     <w:p>
@@ -3504,18 +3679,7 @@
           <w:lang w:val="es-ES"/>
         </w:rPr>
       </w:pPr>
-    </w:p>
-    <w:p>
-      <w:pPr>
-        <w:spacing w:line="360" w:lineRule="auto"/>
-        <w:jc w:val="both"/>
-        <w:rPr>
-          <w:rFonts w:ascii="Arial" w:hAnsi="Arial" w:cs="Arial"/>
-          <w:sz w:val="24"/>
-          <w:szCs w:val="24"/>
-          <w:lang w:val="es-ES"/>
-        </w:rPr>
-      </w:pPr>
+      <w:bookmarkStart w:id="3" w:name="_Toc114713347"/>
     </w:p>
     <w:p>
       <w:pPr>
@@ -3531,7 +3695,6 @@
           <w:lang w:val="es-ES"/>
         </w:rPr>
       </w:pPr>
-      <w:bookmarkStart w:id="3" w:name="_Toc114713347"/>
       <w:r>
         <w:rPr>
           <w:rStyle w:val="Ttulo1Car"/>
@@ -4012,34 +4175,7 @@
           <w:szCs w:val="24"/>
           <w:lang w:val="es-ES"/>
         </w:rPr>
-        <w:t>” pero si tuviéramos “</w:t>
-      </w:r>
-      <w:r>
-        <w:rPr>
-          <w:rFonts w:ascii="Arial" w:hAnsi="Arial" w:cs="Arial"/>
-          <w:sz w:val="24"/>
-          <w:szCs w:val="24"/>
-          <w:lang w:val="es-ES"/>
-        </w:rPr>
-        <w:t>(número)(número)</w:t>
-      </w:r>
-      <w:r>
-        <w:rPr>
-          <w:rFonts w:ascii="Arial" w:hAnsi="Arial" w:cs="Arial"/>
-          <w:sz w:val="24"/>
-          <w:szCs w:val="24"/>
-          <w:lang w:val="es-ES"/>
-        </w:rPr>
-        <w:t>(número)</w:t>
-      </w:r>
-      <w:r>
-        <w:rPr>
-          <w:rFonts w:ascii="Arial" w:hAnsi="Arial" w:cs="Arial"/>
-          <w:sz w:val="24"/>
-          <w:szCs w:val="24"/>
-          <w:lang w:val="es-ES"/>
-        </w:rPr>
-        <w:t>operador</w:t>
+        <w:t>” pero si tuviéramos “(número)(número)(número)operador</w:t>
       </w:r>
       <w:r>
         <w:rPr>
@@ -4103,15 +4239,6 @@
         <w:spacing w:line="360" w:lineRule="auto"/>
         <w:jc w:val="both"/>
         <w:rPr>
-          <w:rFonts w:ascii="Arial" w:hAnsi="Arial" w:cs="Arial"/>
-          <w:sz w:val="24"/>
-          <w:szCs w:val="24"/>
-          <w:lang w:val="es-ES"/>
-        </w:rPr>
-      </w:pPr>
-      <w:bookmarkStart w:id="4" w:name="_Toc114713348"/>
-      <w:r>
-        <w:rPr>
           <w:rStyle w:val="Ttulo1Car"/>
           <w:rFonts w:ascii="Arial" w:hAnsi="Arial" w:cs="Arial"/>
           <w:b/>
@@ -4120,9 +4247,8 @@
           <w:sz w:val="36"/>
           <w:szCs w:val="36"/>
         </w:rPr>
-        <w:lastRenderedPageBreak/>
-        <w:t>Mejoras y Conclusione</w:t>
-      </w:r>
+      </w:pPr>
+      <w:bookmarkStart w:id="4" w:name="_Toc114713348"/>
       <w:r>
         <w:rPr>
           <w:rStyle w:val="Ttulo1Car"/>
@@ -4133,17 +4259,25 @@
           <w:sz w:val="36"/>
           <w:szCs w:val="36"/>
         </w:rPr>
+        <w:lastRenderedPageBreak/>
+        <w:t>Mejoras y Conclusione</w:t>
+      </w:r>
+      <w:r>
+        <w:rPr>
+          <w:rStyle w:val="Ttulo1Car"/>
+          <w:rFonts w:ascii="Arial" w:hAnsi="Arial" w:cs="Arial"/>
+          <w:b/>
+          <w:bCs/>
+          <w:color w:val="000000" w:themeColor="text1"/>
+          <w:sz w:val="36"/>
+          <w:szCs w:val="36"/>
+        </w:rPr>
         <w:t>s.</w:t>
       </w:r>
       <w:bookmarkEnd w:id="4"/>
     </w:p>
     <w:p>
       <w:pPr>
-        <w:pStyle w:val="Prrafodelista"/>
-        <w:numPr>
-          <w:ilvl w:val="0"/>
-          <w:numId w:val="9"/>
-        </w:numPr>
         <w:spacing w:line="360" w:lineRule="auto"/>
         <w:jc w:val="both"/>
         <w:rPr>
@@ -4160,68 +4294,12 @@
           <w:szCs w:val="24"/>
           <w:lang w:val="es-ES"/>
         </w:rPr>
-        <w:t>Sin duda alguna hemos logrado un excelente trabajo, la calculadora funciona perfectamente y posee todas las capacidades que teníamos previstas para ella, realiza las operaciones eficazmente y arroja el resultado esperado</w:t>
+        <w:t xml:space="preserve">Además de las mejoras obvias, como calcular operaciones más complejas, el proyecto podría mejorarse en el apartado de los errores que arroja al usuario. Por ejemplo, mostrar el error </w:t>
       </w:r>
     </w:p>
     <w:p>
       <w:pPr>
         <w:pStyle w:val="Prrafodelista"/>
-        <w:numPr>
-          <w:ilvl w:val="0"/>
-          <w:numId w:val="9"/>
-        </w:numPr>
-        <w:spacing w:line="360" w:lineRule="auto"/>
-        <w:jc w:val="both"/>
-        <w:rPr>
-          <w:rFonts w:ascii="Arial" w:hAnsi="Arial" w:cs="Arial"/>
-          <w:sz w:val="24"/>
-          <w:szCs w:val="24"/>
-          <w:lang w:val="es-ES"/>
-        </w:rPr>
-      </w:pPr>
-      <w:r>
-        <w:rPr>
-          <w:rFonts w:ascii="Arial" w:hAnsi="Arial" w:cs="Arial"/>
-          <w:sz w:val="24"/>
-          <w:szCs w:val="24"/>
-          <w:lang w:val="es-ES"/>
-        </w:rPr>
-        <w:t>¿Qué podemos mejorar en la calculadora?</w:t>
-      </w:r>
-    </w:p>
-    <w:p>
-      <w:pPr>
-        <w:pStyle w:val="Prrafodelista"/>
-        <w:numPr>
-          <w:ilvl w:val="1"/>
-          <w:numId w:val="9"/>
-        </w:numPr>
-        <w:spacing w:line="360" w:lineRule="auto"/>
-        <w:jc w:val="both"/>
-        <w:rPr>
-          <w:rFonts w:ascii="Arial" w:hAnsi="Arial" w:cs="Arial"/>
-          <w:sz w:val="24"/>
-          <w:szCs w:val="24"/>
-          <w:lang w:val="es-ES"/>
-        </w:rPr>
-      </w:pPr>
-      <w:r>
-        <w:rPr>
-          <w:rFonts w:ascii="Arial" w:hAnsi="Arial" w:cs="Arial"/>
-          <w:sz w:val="24"/>
-          <w:szCs w:val="24"/>
-          <w:lang w:val="es-ES"/>
-        </w:rPr>
-        <w:t>A pesar de que logramos el correcto funcionamiento de una calculadora con expresiones matemáticas básicas, se puede mejorar el grado de complejidad que la calculadora puede adoptar, como sacar raíces, resolver ecuaciones, resolver funciones trigonométricas, sin embargo, este tipo de operaciones planeamos implementarlas en un futuro, con el adecuado conocimiento para implementarlo.</w:t>
-      </w:r>
-    </w:p>
-    <w:p>
-      <w:pPr>
-        <w:pStyle w:val="Prrafodelista"/>
-        <w:numPr>
-          <w:ilvl w:val="0"/>
-          <w:numId w:val="9"/>
-        </w:numPr>
         <w:spacing w:line="360" w:lineRule="auto"/>
         <w:jc w:val="both"/>
         <w:rPr>
@@ -4358,6 +4436,72 @@
         <w:pStyle w:val="Prrafodelista"/>
         <w:jc w:val="both"/>
         <w:rPr>
+          <w:lang w:val="es-ES"/>
+        </w:rPr>
+      </w:pPr>
+    </w:p>
+    <w:p>
+      <w:pPr>
+        <w:jc w:val="both"/>
+        <w:rPr>
+          <w:b/>
+          <w:sz w:val="26"/>
+          <w:szCs w:val="26"/>
+          <w:lang w:val="es-ES"/>
+        </w:rPr>
+      </w:pPr>
+    </w:p>
+    <w:p>
+      <w:pPr>
+        <w:jc w:val="both"/>
+        <w:rPr>
+          <w:b/>
+          <w:sz w:val="26"/>
+          <w:szCs w:val="26"/>
+          <w:lang w:val="es-ES"/>
+        </w:rPr>
+      </w:pPr>
+    </w:p>
+    <w:p>
+      <w:pPr>
+        <w:jc w:val="both"/>
+        <w:rPr>
+          <w:b/>
+          <w:sz w:val="26"/>
+          <w:szCs w:val="26"/>
+          <w:lang w:val="es-ES"/>
+        </w:rPr>
+      </w:pPr>
+    </w:p>
+    <w:p>
+      <w:pPr>
+        <w:jc w:val="both"/>
+        <w:rPr>
+          <w:b/>
+          <w:sz w:val="26"/>
+          <w:szCs w:val="26"/>
+          <w:lang w:val="es-ES"/>
+        </w:rPr>
+      </w:pPr>
+    </w:p>
+    <w:p>
+      <w:pPr>
+        <w:jc w:val="both"/>
+        <w:rPr>
+          <w:b/>
+          <w:sz w:val="26"/>
+          <w:szCs w:val="26"/>
+          <w:lang w:val="es-ES"/>
+        </w:rPr>
+      </w:pPr>
+    </w:p>
+    <w:p>
+      <w:pPr>
+        <w:jc w:val="both"/>
+        <w:rPr>
+          <w:b/>
+          <w:sz w:val="26"/>
+          <w:szCs w:val="26"/>
           <w:lang w:val="es-ES"/>
         </w:rPr>
       </w:pPr>

</xml_diff>